<commit_message>
Wolf now has eyes!
</commit_message>
<xml_diff>
--- a/Docs/Final Report.docx
+++ b/Docs/Final Report.docx
@@ -207,6 +207,13 @@
     <w:p/>
     <w:sdt>
       <w:sdtPr>
+        <w:rPr>
+          <w:rFonts w:asciiTheme="minorHAnsi" w:eastAsiaTheme="minorHAnsi" w:hAnsiTheme="minorHAnsi" w:cstheme="minorBidi"/>
+          <w:color w:val="auto"/>
+          <w:sz w:val="22"/>
+          <w:szCs w:val="22"/>
+          <w:lang w:val="en-GB"/>
+        </w:rPr>
         <w:id w:val="-563876561"/>
         <w:docPartObj>
           <w:docPartGallery w:val="Table of Contents"/>
@@ -215,14 +222,9 @@
       </w:sdtPr>
       <w:sdtEndPr>
         <w:rPr>
-          <w:rFonts w:asciiTheme="minorHAnsi" w:eastAsiaTheme="minorHAnsi" w:hAnsiTheme="minorHAnsi" w:cstheme="minorBidi"/>
           <w:b/>
           <w:bCs/>
           <w:noProof/>
-          <w:color w:val="auto"/>
-          <w:sz w:val="22"/>
-          <w:szCs w:val="22"/>
-          <w:lang w:val="en-GB"/>
         </w:rPr>
       </w:sdtEndPr>
       <w:sdtContent>
@@ -2042,157 +2044,235 @@
       </w:r>
       <w:bookmarkEnd w:id="5"/>
     </w:p>
+    <w:p>
+      <w:pPr>
+        <w:pStyle w:val="Heading3"/>
+        <w:rPr>
+          <w:rFonts w:asciiTheme="minorHAnsi" w:eastAsiaTheme="minorHAnsi" w:hAnsiTheme="minorHAnsi" w:cstheme="minorBidi"/>
+          <w:color w:val="auto"/>
+          <w:sz w:val="22"/>
+          <w:szCs w:val="22"/>
+        </w:rPr>
+      </w:pPr>
+      <w:bookmarkStart w:id="6" w:name="_Toc477962714"/>
+    </w:p>
+    <w:p>
+      <w:pPr>
+        <w:pStyle w:val="Heading3"/>
+      </w:pPr>
+      <w:r>
+        <w:t>Introduction</w:t>
+      </w:r>
+      <w:bookmarkEnd w:id="6"/>
+    </w:p>
+    <w:p/>
+    <w:p>
+      <w:r>
+        <w:t>The purpose of this project was to create</w:t>
+      </w:r>
+      <w:r>
+        <w:t xml:space="preserve"> a Virtual Reality game made using Unity3D, intended for use with the HTC Vive HMD (Head mounted display).</w:t>
+      </w:r>
+    </w:p>
+    <w:p>
+      <w:r>
+        <w:t>Although</w:t>
+      </w:r>
+      <w:r>
+        <w:t xml:space="preserve"> there is no definitive </w:t>
+      </w:r>
+      <w:r>
+        <w:t xml:space="preserve">intended client at present, there are many potential </w:t>
+      </w:r>
+      <w:r>
+        <w:t>ones</w:t>
+      </w:r>
+      <w:r>
+        <w:t xml:space="preserve">. Small innovative indie games can often end up on digital distribution platforms such as Steam after being noticed by online communities such as Steam Greenlight. In this case the intended client </w:t>
+      </w:r>
+      <w:r>
+        <w:t xml:space="preserve">is </w:t>
+      </w:r>
+      <w:r>
+        <w:t xml:space="preserve">any </w:t>
+      </w:r>
+      <w:r>
+        <w:t>consumer</w:t>
+      </w:r>
+      <w:r>
+        <w:t xml:space="preserve"> interested in pc gaming, particularly those who are interested in small-scale, innovative games. </w:t>
+      </w:r>
+    </w:p>
+    <w:p>
+      <w:pPr>
+        <w:pStyle w:val="Heading3"/>
+      </w:pPr>
+      <w:bookmarkStart w:id="7" w:name="_Toc477962715"/>
+    </w:p>
+    <w:p>
+      <w:pPr>
+        <w:pStyle w:val="Heading3"/>
+      </w:pPr>
+      <w:r>
+        <w:t>Background, objectives, and deliverables</w:t>
+      </w:r>
+      <w:bookmarkEnd w:id="7"/>
+    </w:p>
+    <w:p/>
+    <w:p>
+      <w:r>
+        <w:t>Background</w:t>
+      </w:r>
+    </w:p>
+    <w:p>
+      <w:r>
+        <w:t xml:space="preserve">The predominant objectives whilst undertaking this project </w:t>
+      </w:r>
+      <w:r>
+        <w:t xml:space="preserve">were to develop skills relating to Game development. These include but are not limited to Game Design, asset creation/3D modelling and proficiency in </w:t>
+      </w:r>
+      <w:r>
+        <w:t xml:space="preserve">specific software such as </w:t>
+      </w:r>
+      <w:r>
+        <w:t>Unity3D and Blender. In addition, carrying out a project of this scale from start to finish has provided invaluable experiencing in managing a solo project</w:t>
+      </w:r>
+      <w:bookmarkStart w:id="8" w:name="_GoBack"/>
+      <w:bookmarkEnd w:id="8"/>
+    </w:p>
+    <w:p>
+      <w:r>
+        <w:t>I have gained experience in development methodologies, effective versioning using GIT, bug tracking and time management</w:t>
+      </w:r>
+      <w:r>
+        <w:t xml:space="preserve"> </w:t>
+      </w:r>
+    </w:p>
     <w:p/>
     <w:p>
       <w:pPr>
         <w:pStyle w:val="Heading3"/>
         <w:ind w:left="720"/>
       </w:pPr>
-      <w:bookmarkStart w:id="6" w:name="_Toc477962714"/>
-      <w:r>
-        <w:t>Introduction</w:t>
-      </w:r>
-      <w:bookmarkEnd w:id="6"/>
+      <w:bookmarkStart w:id="9" w:name="_Toc477962716"/>
+      <w:r>
+        <w:t>Literature review (if applicable)</w:t>
+      </w:r>
+      <w:bookmarkEnd w:id="9"/>
     </w:p>
     <w:p>
       <w:pPr>
         <w:pStyle w:val="Heading3"/>
         <w:ind w:left="720"/>
       </w:pPr>
-      <w:bookmarkStart w:id="7" w:name="_Toc477962715"/>
-      <w:r>
-        <w:t>Background, objectives, and deliverables</w:t>
-      </w:r>
-      <w:bookmarkEnd w:id="7"/>
+      <w:bookmarkStart w:id="10" w:name="_Toc477962717"/>
+      <w:r>
+        <w:t>Method of approach</w:t>
+      </w:r>
+      <w:bookmarkEnd w:id="10"/>
+      <w:r>
+        <w:t xml:space="preserve"> </w:t>
+      </w:r>
     </w:p>
     <w:p>
       <w:pPr>
         <w:pStyle w:val="Heading3"/>
         <w:ind w:left="720"/>
       </w:pPr>
-      <w:bookmarkStart w:id="8" w:name="_Toc477962716"/>
-      <w:r>
-        <w:t>Literature review (if applicable)</w:t>
-      </w:r>
-      <w:bookmarkEnd w:id="8"/>
+      <w:bookmarkStart w:id="11" w:name="_Toc477962718"/>
+      <w:r>
+        <w:t>Legal, social, ethical, and professional issues</w:t>
+      </w:r>
+      <w:bookmarkEnd w:id="11"/>
     </w:p>
     <w:p>
       <w:pPr>
         <w:pStyle w:val="Heading3"/>
         <w:ind w:left="720"/>
       </w:pPr>
-      <w:bookmarkStart w:id="9" w:name="_Toc477962717"/>
-      <w:r>
-        <w:t>Method of approach</w:t>
-      </w:r>
-      <w:bookmarkEnd w:id="9"/>
-      <w:r>
-        <w:t xml:space="preserve"> </w:t>
-      </w:r>
+      <w:bookmarkStart w:id="12" w:name="_Toc477962719"/>
+      <w:r>
+        <w:t>Project management</w:t>
+      </w:r>
+      <w:bookmarkEnd w:id="12"/>
     </w:p>
     <w:p>
       <w:pPr>
         <w:pStyle w:val="Heading3"/>
         <w:ind w:left="720"/>
       </w:pPr>
-      <w:bookmarkStart w:id="10" w:name="_Toc477962718"/>
-      <w:r>
-        <w:t xml:space="preserve">Legal, social, </w:t>
-      </w:r>
-      <w:r>
-        <w:t>ethical, and professional issues</w:t>
-      </w:r>
-      <w:bookmarkEnd w:id="10"/>
+      <w:bookmarkStart w:id="13" w:name="_Toc477962720"/>
+      <w:r>
+        <w:t>Stage 1</w:t>
+      </w:r>
+      <w:bookmarkEnd w:id="13"/>
     </w:p>
     <w:p>
       <w:pPr>
         <w:pStyle w:val="Heading3"/>
         <w:ind w:left="720"/>
       </w:pPr>
-      <w:bookmarkStart w:id="11" w:name="_Toc477962719"/>
-      <w:r>
-        <w:t>Project management</w:t>
-      </w:r>
-      <w:bookmarkEnd w:id="11"/>
+      <w:bookmarkStart w:id="14" w:name="_Toc477962721"/>
+      <w:r>
+        <w:t>Stage 2</w:t>
+      </w:r>
+      <w:bookmarkEnd w:id="14"/>
     </w:p>
     <w:p>
       <w:pPr>
         <w:pStyle w:val="Heading3"/>
         <w:ind w:left="720"/>
       </w:pPr>
-      <w:bookmarkStart w:id="12" w:name="_Toc477962720"/>
-      <w:r>
-        <w:t>Stage 1</w:t>
-      </w:r>
-      <w:bookmarkEnd w:id="12"/>
+      <w:bookmarkStart w:id="15" w:name="_Toc477962722"/>
+      <w:r>
+        <w:t>Stage 3</w:t>
+      </w:r>
+      <w:bookmarkEnd w:id="15"/>
     </w:p>
     <w:p>
       <w:pPr>
         <w:pStyle w:val="Heading3"/>
         <w:ind w:left="720"/>
       </w:pPr>
-      <w:bookmarkStart w:id="13" w:name="_Toc477962721"/>
-      <w:r>
-        <w:t>Stage 2</w:t>
-      </w:r>
-      <w:bookmarkEnd w:id="13"/>
+      <w:bookmarkStart w:id="16" w:name="_Toc477962723"/>
+      <w:r>
+        <w:t>Stage 4</w:t>
+      </w:r>
+      <w:bookmarkEnd w:id="16"/>
     </w:p>
     <w:p>
       <w:pPr>
         <w:pStyle w:val="Heading3"/>
         <w:ind w:left="720"/>
       </w:pPr>
-      <w:bookmarkStart w:id="14" w:name="_Toc477962722"/>
-      <w:r>
-        <w:t>Stage 3</w:t>
-      </w:r>
-      <w:bookmarkEnd w:id="14"/>
+      <w:bookmarkStart w:id="17" w:name="_Toc477962724"/>
+      <w:r>
+        <w:t>Project post-mortem</w:t>
+      </w:r>
+      <w:bookmarkEnd w:id="17"/>
     </w:p>
     <w:p>
       <w:pPr>
         <w:pStyle w:val="Heading3"/>
         <w:ind w:left="720"/>
       </w:pPr>
-      <w:bookmarkStart w:id="15" w:name="_Toc477962723"/>
-      <w:r>
-        <w:t>Stage 4</w:t>
-      </w:r>
-      <w:bookmarkEnd w:id="15"/>
-    </w:p>
-    <w:p>
-      <w:pPr>
-        <w:pStyle w:val="Heading3"/>
-        <w:ind w:left="720"/>
-      </w:pPr>
-      <w:bookmarkStart w:id="16" w:name="_Toc477962724"/>
-      <w:r>
-        <w:t>Project post-mortem</w:t>
-      </w:r>
-      <w:bookmarkEnd w:id="16"/>
-    </w:p>
-    <w:p>
-      <w:pPr>
-        <w:pStyle w:val="Heading3"/>
-        <w:ind w:left="720"/>
-      </w:pPr>
-      <w:bookmarkStart w:id="17" w:name="_Toc477962725"/>
+      <w:bookmarkStart w:id="18" w:name="_Toc477962725"/>
       <w:r>
         <w:t>Conclusions</w:t>
       </w:r>
-      <w:bookmarkEnd w:id="17"/>
+      <w:bookmarkEnd w:id="18"/>
     </w:p>
     <w:p/>
     <w:p>
       <w:pPr>
         <w:pStyle w:val="Heading2"/>
       </w:pPr>
-      <w:bookmarkStart w:id="18" w:name="_Toc477962726"/>
-      <w:bookmarkStart w:id="19" w:name="_GoBack"/>
+      <w:bookmarkStart w:id="19" w:name="_Toc477962726"/>
+      <w:r>
+        <w:lastRenderedPageBreak/>
+        <w:t>Statement of word count</w:t>
+      </w:r>
       <w:bookmarkEnd w:id="19"/>
-      <w:r>
-        <w:t>Statement of word count</w:t>
-      </w:r>
-      <w:bookmarkEnd w:id="18"/>
     </w:p>
     <w:p/>
     <w:p>
@@ -3188,7 +3268,7 @@
 </file>
 
 <file path=customXml/itemProps1.xml><?xml version="1.0" encoding="utf-8"?>
-<ds:datastoreItem xmlns:ds="http://schemas.openxmlformats.org/officeDocument/2006/customXml" ds:itemID="{E49859BC-A9BD-4706-B579-90BE8086AD82}">
+<ds:datastoreItem xmlns:ds="http://schemas.openxmlformats.org/officeDocument/2006/customXml" ds:itemID="{1D3B4A8E-74C2-4F8E-9406-DAFBA8A0D9C6}">
   <ds:schemaRefs>
     <ds:schemaRef ds:uri="http://schemas.openxmlformats.org/officeDocument/2006/bibliography"/>
   </ds:schemaRefs>

</xml_diff>